<commit_message>
add: Practica toma de requerimientos
</commit_message>
<xml_diff>
--- a/Practica 1/Requerimientos del Software - Abogabot.docx
+++ b/Practica 1/Requerimientos del Software - Abogabot.docx
@@ -7511,76 +7511,6 @@
         <w:t>Tipos de pagos aceptados.</w:t>
       </w:r>
     </w:p>
-    <w:p>
-      <w:pPr>
-        <w:ind w:left="1080"/>
-      </w:pPr>
-    </w:p>
-    <w:p>
-      <w:pPr>
-        <w:pStyle w:val="Ttulo2"/>
-      </w:pPr>
-      <w:r>
-        <w:t>¿Cuál es el Buyer-Persona?</w:t>
-      </w:r>
-    </w:p>
-    <w:p/>
-    <w:p>
-      <w:r>
-        <w:drawing>
-          <wp:inline distT="0" distB="0" distL="0" distR="0" wp14:anchorId="3F4BC688" wp14:editId="0C88AA55">
-            <wp:extent cx="6429375" cy="4229100"/>
-            <wp:effectExtent l="0" t="0" r="9525" b="0"/>
-            <wp:docPr id="3" name="Imagen 3"/>
-            <wp:cNvGraphicFramePr>
-              <a:graphicFrameLocks xmlns:a="http://schemas.openxmlformats.org/drawingml/2006/main" noChangeAspect="1"/>
-            </wp:cNvGraphicFramePr>
-            <a:graphic xmlns:a="http://schemas.openxmlformats.org/drawingml/2006/main">
-              <a:graphicData uri="http://schemas.openxmlformats.org/drawingml/2006/picture">
-                <pic:pic xmlns:pic="http://schemas.openxmlformats.org/drawingml/2006/picture">
-                  <pic:nvPicPr>
-                    <pic:cNvPr id="1" name=""/>
-                    <pic:cNvPicPr/>
-                  </pic:nvPicPr>
-                  <pic:blipFill rotWithShape="1">
-                    <a:blip r:embed="rId7"/>
-                    <a:srcRect t="1333" b="-1"/>
-                    <a:stretch/>
-                  </pic:blipFill>
-                  <pic:spPr bwMode="auto">
-                    <a:xfrm>
-                      <a:off x="0" y="0"/>
-                      <a:ext cx="6430272" cy="4229690"/>
-                    </a:xfrm>
-                    <a:prstGeom prst="rect">
-                      <a:avLst/>
-                    </a:prstGeom>
-                    <a:ln>
-                      <a:noFill/>
-                    </a:ln>
-                    <a:extLst>
-                      <a:ext uri="{53640926-AAD7-44D8-BBD7-CCE9431645EC}">
-                        <a14:shadowObscured xmlns:a14="http://schemas.microsoft.com/office/drawing/2010/main"/>
-                      </a:ext>
-                    </a:extLst>
-                  </pic:spPr>
-                </pic:pic>
-              </a:graphicData>
-            </a:graphic>
-          </wp:inline>
-        </w:drawing>
-      </w:r>
-    </w:p>
-    <w:p>
-      <w:pPr>
-        <w:pStyle w:val="Ttulo2"/>
-      </w:pPr>
-      <w:r>
-        <w:t>¿Cuál es el Publico Objetivo?</w:t>
-      </w:r>
-    </w:p>
-    <w:p/>
-    <w:p/>
     <w:p/>
     <w:p>
       <w:pPr>

</xml_diff>